<commit_message>
date changes in agreement file
</commit_message>
<xml_diff>
--- a/public/docs/agreement.docx
+++ b/public/docs/agreement.docx
@@ -160,15 +160,17 @@
         </w:rPr>
         <w:t xml:space="preserve">                </w:t>
       </w:r>
-      <w:r>
-        <w:rPr>
-          <w:b w:val="0"/>
-          <w:i/>
+      <w:bookmarkStart w:id="0" w:name="_GoBack"/>
+      <w:r>
+        <w:rPr>
+          <w:b w:val="0"/>
           <w:sz w:val="22"/>
           <w:szCs w:val="22"/>
-        </w:rPr>
-        <w:t>«</w:t>
-      </w:r>
+          <w:lang w:val="en-US"/>
+        </w:rPr>
+        <w:t>{date}</w:t>
+      </w:r>
+      <w:bookmarkEnd w:id="0"/>
       <w:r>
         <w:rPr>
           <w:b w:val="0"/>
@@ -176,43 +178,7 @@
           <w:sz w:val="22"/>
           <w:szCs w:val="22"/>
         </w:rPr>
-        <w:t>01</w:t>
-      </w:r>
-      <w:r>
-        <w:rPr>
-          <w:b w:val="0"/>
-          <w:i/>
-          <w:sz w:val="22"/>
-          <w:szCs w:val="22"/>
-        </w:rPr>
-        <w:t>»</w:t>
-      </w:r>
-      <w:r>
-        <w:rPr>
-          <w:b w:val="0"/>
-          <w:i/>
-          <w:sz w:val="22"/>
-          <w:szCs w:val="22"/>
-        </w:rPr>
-        <w:t xml:space="preserve"> Мая</w:t>
-      </w:r>
-      <w:r>
-        <w:rPr>
-          <w:b w:val="0"/>
-          <w:i/>
-          <w:sz w:val="22"/>
-          <w:szCs w:val="22"/>
-        </w:rPr>
-        <w:t xml:space="preserve"> 202</w:t>
-      </w:r>
-      <w:r>
-        <w:rPr>
-          <w:b w:val="0"/>
-          <w:i/>
-          <w:sz w:val="22"/>
-          <w:szCs w:val="22"/>
-        </w:rPr>
-        <w:t xml:space="preserve">1 </w:t>
+        <w:t xml:space="preserve"> </w:t>
       </w:r>
       <w:r>
         <w:rPr>
@@ -2651,7 +2617,6 @@
                 <w:lang w:val="en-US"/>
               </w:rPr>
             </w:pPr>
-            <w:bookmarkStart w:id="0" w:name="_GoBack"/>
             <w:r>
               <w:rPr>
                 <w:i/>
@@ -2661,7 +2626,6 @@
               </w:rPr>
               <w:t>{name}</w:t>
             </w:r>
-            <w:bookmarkEnd w:id="0"/>
           </w:p>
           <w:p>
             <w:pPr>
@@ -4258,7 +4222,7 @@
 </file>
 
 <file path=customXml/itemProps1.xml><?xml version="1.0" encoding="utf-8"?>
-<ds:datastoreItem xmlns:ds="http://schemas.openxmlformats.org/officeDocument/2006/customXml" ds:itemID="{016AAC95-76C6-433C-A1D2-9FFE3536C68C}">
+<ds:datastoreItem xmlns:ds="http://schemas.openxmlformats.org/officeDocument/2006/customXml" ds:itemID="{C2011E12-DDA0-4D99-887F-73AB9F6E7700}">
   <ds:schemaRefs>
     <ds:schemaRef ds:uri="http://schemas.openxmlformats.org/officeDocument/2006/bibliography"/>
   </ds:schemaRefs>

</xml_diff>